<commit_message>
UML completo y corregido
</commit_message>
<xml_diff>
--- a/Presentaciones importantes/SITIO WEB KIARA BIENES RAICES.docx
+++ b/Presentaciones importantes/SITIO WEB KIARA BIENES RAICES.docx
@@ -662,7 +662,21 @@
         <w:rPr>
           <w:lang w:val="es-ES_tradnl"/>
         </w:rPr>
-        <w:t xml:space="preserve">Compraventa – (que permita avanzar aunque no suba toda la información en el momento y sea visible QUE PORCENTAJE de expediente completo tiene) – </w:t>
+        <w:t xml:space="preserve">Compraventa – (que permita </w:t>
+      </w:r>
+      <w:proofErr w:type="gramStart"/>
+      <w:r>
+        <w:rPr>
+          <w:lang w:val="es-ES_tradnl"/>
+        </w:rPr>
+        <w:t>avanzar</w:t>
+      </w:r>
+      <w:proofErr w:type="gramEnd"/>
+      <w:r>
+        <w:rPr>
+          <w:lang w:val="es-ES_tradnl"/>
+        </w:rPr>
+        <w:t xml:space="preserve"> aunque no suba toda la información en el momento y sea visible QUE PORCENTAJE de expediente completo tiene) – </w:t>
       </w:r>
       <w:proofErr w:type="spellStart"/>
       <w:r>
@@ -1154,7 +1168,21 @@
         <w:rPr>
           <w:lang w:val="es-ES_tradnl"/>
         </w:rPr>
-        <w:t>Terminación de obra (En caso que la escritura sea de terreno y la venta sea de una casa)</w:t>
+        <w:t>Terminación de obra (</w:t>
+      </w:r>
+      <w:proofErr w:type="gramStart"/>
+      <w:r>
+        <w:rPr>
+          <w:lang w:val="es-ES_tradnl"/>
+        </w:rPr>
+        <w:t>En caso que</w:t>
+      </w:r>
+      <w:proofErr w:type="gramEnd"/>
+      <w:r>
+        <w:rPr>
+          <w:lang w:val="es-ES_tradnl"/>
+        </w:rPr>
+        <w:t xml:space="preserve"> la escritura sea de terreno y la venta sea de una casa)</w:t>
       </w:r>
     </w:p>
     <w:p>
@@ -1691,7 +1719,21 @@
         <w:rPr>
           <w:lang w:val="es-ES_tradnl"/>
         </w:rPr>
-        <w:t>Ingresos comprobables en caso que los del solicitante sean menores de 3 veces el monto de la renta</w:t>
+        <w:t xml:space="preserve">Ingresos comprobables </w:t>
+      </w:r>
+      <w:proofErr w:type="gramStart"/>
+      <w:r>
+        <w:rPr>
+          <w:lang w:val="es-ES_tradnl"/>
+        </w:rPr>
+        <w:t>en caso que</w:t>
+      </w:r>
+      <w:proofErr w:type="gramEnd"/>
+      <w:r>
+        <w:rPr>
+          <w:lang w:val="es-ES_tradnl"/>
+        </w:rPr>
+        <w:t xml:space="preserve"> los del solicitante sean menores de 3 veces el monto de la renta</w:t>
       </w:r>
     </w:p>
     <w:p>
@@ -1847,7 +1889,7 @@
         <w:pStyle w:val="ListParagraph"/>
         <w:numPr>
           <w:ilvl w:val="3"/>
-          <w:numId w:val="1"/>
+          <w:numId w:val="4"/>
         </w:numPr>
         <w:rPr>
           <w:lang w:val="es-ES_tradnl"/>
@@ -1879,7 +1921,7 @@
         <w:pStyle w:val="ListParagraph"/>
         <w:numPr>
           <w:ilvl w:val="3"/>
-          <w:numId w:val="1"/>
+          <w:numId w:val="4"/>
         </w:numPr>
         <w:rPr>
           <w:lang w:val="es-ES_tradnl"/>
@@ -1939,7 +1981,7 @@
         <w:pStyle w:val="ListParagraph"/>
         <w:numPr>
           <w:ilvl w:val="3"/>
-          <w:numId w:val="1"/>
+          <w:numId w:val="4"/>
         </w:numPr>
         <w:rPr>
           <w:lang w:val="es-ES_tradnl"/>
@@ -1977,7 +2019,7 @@
         <w:pStyle w:val="ListParagraph"/>
         <w:numPr>
           <w:ilvl w:val="3"/>
-          <w:numId w:val="1"/>
+          <w:numId w:val="4"/>
         </w:numPr>
         <w:rPr>
           <w:lang w:val="es-ES_tradnl"/>
@@ -2029,7 +2071,7 @@
         <w:pStyle w:val="ListParagraph"/>
         <w:numPr>
           <w:ilvl w:val="3"/>
-          <w:numId w:val="1"/>
+          <w:numId w:val="4"/>
         </w:numPr>
         <w:rPr>
           <w:lang w:val="es-ES_tradnl"/>
@@ -2073,7 +2115,7 @@
         <w:pStyle w:val="ListParagraph"/>
         <w:numPr>
           <w:ilvl w:val="3"/>
-          <w:numId w:val="1"/>
+          <w:numId w:val="4"/>
         </w:numPr>
         <w:rPr>
           <w:lang w:val="es-ES_tradnl"/>
@@ -2133,7 +2175,7 @@
         <w:pStyle w:val="ListParagraph"/>
         <w:numPr>
           <w:ilvl w:val="3"/>
-          <w:numId w:val="1"/>
+          <w:numId w:val="4"/>
         </w:numPr>
         <w:rPr>
           <w:lang w:val="es-ES_tradnl"/>
@@ -2193,7 +2235,7 @@
         <w:pStyle w:val="ListParagraph"/>
         <w:numPr>
           <w:ilvl w:val="3"/>
-          <w:numId w:val="1"/>
+          <w:numId w:val="4"/>
         </w:numPr>
         <w:rPr>
           <w:lang w:val="es-ES_tradnl"/>
@@ -2247,7 +2289,7 @@
         <w:pStyle w:val="ListParagraph"/>
         <w:numPr>
           <w:ilvl w:val="3"/>
-          <w:numId w:val="1"/>
+          <w:numId w:val="4"/>
         </w:numPr>
         <w:rPr>
           <w:lang w:val="es-ES_tradnl"/>
@@ -2307,7 +2349,7 @@
         <w:pStyle w:val="ListParagraph"/>
         <w:numPr>
           <w:ilvl w:val="3"/>
-          <w:numId w:val="1"/>
+          <w:numId w:val="4"/>
         </w:numPr>
         <w:rPr>
           <w:lang w:val="es-ES_tradnl"/>
@@ -2359,7 +2401,7 @@
         <w:pStyle w:val="ListParagraph"/>
         <w:numPr>
           <w:ilvl w:val="3"/>
-          <w:numId w:val="1"/>
+          <w:numId w:val="4"/>
         </w:numPr>
         <w:rPr>
           <w:lang w:val="es-ES_tradnl"/>
@@ -2435,7 +2477,7 @@
         <w:pStyle w:val="ListParagraph"/>
         <w:numPr>
           <w:ilvl w:val="3"/>
-          <w:numId w:val="1"/>
+          <w:numId w:val="3"/>
         </w:numPr>
         <w:rPr>
           <w:lang w:val="es-ES_tradnl"/>
@@ -2475,7 +2517,7 @@
         <w:pStyle w:val="ListParagraph"/>
         <w:numPr>
           <w:ilvl w:val="3"/>
-          <w:numId w:val="1"/>
+          <w:numId w:val="3"/>
         </w:numPr>
         <w:rPr>
           <w:lang w:val="es-ES_tradnl"/>
@@ -2515,7 +2557,7 @@
         <w:pStyle w:val="ListParagraph"/>
         <w:numPr>
           <w:ilvl w:val="3"/>
-          <w:numId w:val="1"/>
+          <w:numId w:val="3"/>
         </w:numPr>
         <w:rPr>
           <w:lang w:val="es-ES_tradnl"/>
@@ -2561,7 +2603,7 @@
         <w:pStyle w:val="ListParagraph"/>
         <w:numPr>
           <w:ilvl w:val="3"/>
-          <w:numId w:val="1"/>
+          <w:numId w:val="3"/>
         </w:numPr>
         <w:rPr>
           <w:lang w:val="es-ES_tradnl"/>
@@ -2593,7 +2635,7 @@
         <w:pStyle w:val="ListParagraph"/>
         <w:numPr>
           <w:ilvl w:val="3"/>
-          <w:numId w:val="1"/>
+          <w:numId w:val="3"/>
         </w:numPr>
         <w:rPr>
           <w:lang w:val="es-ES_tradnl"/>
@@ -2633,7 +2675,7 @@
         <w:pStyle w:val="ListParagraph"/>
         <w:numPr>
           <w:ilvl w:val="3"/>
-          <w:numId w:val="1"/>
+          <w:numId w:val="3"/>
         </w:numPr>
         <w:rPr>
           <w:lang w:val="es-ES_tradnl"/>
@@ -2682,34 +2724,153 @@
         <w:rPr>
           <w:lang w:val="es-ES_tradnl"/>
         </w:rPr>
+        <w:t xml:space="preserve">Registrarse (nombre completo, email, </w:t>
+      </w:r>
+      <w:proofErr w:type="spellStart"/>
+      <w:r>
+        <w:rPr>
+          <w:lang w:val="es-ES_tradnl"/>
+        </w:rPr>
+        <w:t>telefono</w:t>
+      </w:r>
+      <w:proofErr w:type="spellEnd"/>
+      <w:r>
+        <w:rPr>
+          <w:lang w:val="es-ES_tradnl"/>
+        </w:rPr>
+        <w:t xml:space="preserve"> y </w:t>
+      </w:r>
+      <w:proofErr w:type="spellStart"/>
+      <w:r>
+        <w:rPr>
+          <w:lang w:val="es-ES_tradnl"/>
+        </w:rPr>
+        <w:t>whatsapp</w:t>
+      </w:r>
+      <w:proofErr w:type="spellEnd"/>
+      <w:r>
+        <w:rPr>
+          <w:lang w:val="es-ES_tradnl"/>
+        </w:rPr>
+        <w:t>)</w:t>
+      </w:r>
+    </w:p>
+    <w:p>
+      <w:pPr>
+        <w:pStyle w:val="ListParagraph"/>
+        <w:numPr>
+          <w:ilvl w:val="1"/>
+          <w:numId w:val="1"/>
+        </w:numPr>
+        <w:rPr>
+          <w:lang w:val="es-ES_tradnl"/>
+        </w:rPr>
+      </w:pPr>
+      <w:r>
+        <w:rPr>
+          <w:lang w:val="es-ES_tradnl"/>
+        </w:rPr>
         <w:lastRenderedPageBreak/>
-        <w:t xml:space="preserve">Registrarse (nombre completo, email, </w:t>
-      </w:r>
-      <w:proofErr w:type="spellStart"/>
-      <w:r>
-        <w:rPr>
-          <w:lang w:val="es-ES_tradnl"/>
-        </w:rPr>
-        <w:t>telefono</w:t>
-      </w:r>
-      <w:proofErr w:type="spellEnd"/>
-      <w:r>
-        <w:rPr>
-          <w:lang w:val="es-ES_tradnl"/>
-        </w:rPr>
-        <w:t xml:space="preserve"> y </w:t>
-      </w:r>
-      <w:proofErr w:type="spellStart"/>
-      <w:r>
-        <w:rPr>
-          <w:lang w:val="es-ES_tradnl"/>
-        </w:rPr>
-        <w:t>whatsapp</w:t>
-      </w:r>
-      <w:proofErr w:type="spellEnd"/>
-      <w:r>
-        <w:rPr>
-          <w:lang w:val="es-ES_tradnl"/>
+        <w:t xml:space="preserve">Log </w:t>
+      </w:r>
+      <w:proofErr w:type="spellStart"/>
+      <w:r>
+        <w:rPr>
+          <w:lang w:val="es-ES_tradnl"/>
+        </w:rPr>
+        <w:t>out</w:t>
+      </w:r>
+      <w:proofErr w:type="spellEnd"/>
+    </w:p>
+    <w:p>
+      <w:pPr>
+        <w:pStyle w:val="ListParagraph"/>
+        <w:numPr>
+          <w:ilvl w:val="0"/>
+          <w:numId w:val="1"/>
+        </w:numPr>
+        <w:rPr>
+          <w:lang w:val="es-ES_tradnl"/>
+        </w:rPr>
+      </w:pPr>
+      <w:r>
+        <w:rPr>
+          <w:lang w:val="es-ES_tradnl"/>
+        </w:rPr>
+        <w:t>Contacto</w:t>
+      </w:r>
+    </w:p>
+    <w:p>
+      <w:pPr>
+        <w:pStyle w:val="ListParagraph"/>
+        <w:numPr>
+          <w:ilvl w:val="1"/>
+          <w:numId w:val="1"/>
+        </w:numPr>
+        <w:rPr>
+          <w:lang w:val="es-ES_tradnl"/>
+        </w:rPr>
+      </w:pPr>
+      <w:r>
+        <w:rPr>
+          <w:lang w:val="es-ES_tradnl"/>
+        </w:rPr>
+        <w:t>Datos de KIARA</w:t>
+      </w:r>
+    </w:p>
+    <w:p>
+      <w:pPr>
+        <w:pStyle w:val="ListParagraph"/>
+        <w:numPr>
+          <w:ilvl w:val="1"/>
+          <w:numId w:val="1"/>
+        </w:numPr>
+        <w:rPr>
+          <w:lang w:val="es-ES_tradnl"/>
+        </w:rPr>
+      </w:pPr>
+      <w:r>
+        <w:rPr>
+          <w:lang w:val="es-ES_tradnl"/>
+        </w:rPr>
+        <w:t>Redes sociales</w:t>
+      </w:r>
+    </w:p>
+    <w:p>
+      <w:pPr>
+        <w:pStyle w:val="ListParagraph"/>
+        <w:numPr>
+          <w:ilvl w:val="2"/>
+          <w:numId w:val="1"/>
+        </w:numPr>
+        <w:rPr>
+          <w:lang w:val="en-US"/>
+        </w:rPr>
+      </w:pPr>
+      <w:r>
+        <w:rPr>
+          <w:lang w:val="en-US"/>
+        </w:rPr>
+        <w:t>Facebook</w:t>
+      </w:r>
+      <w:r>
+        <w:rPr>
+          <w:lang w:val="en-US"/>
+        </w:rPr>
+        <w:t xml:space="preserve"> (</w:t>
+      </w:r>
+      <w:hyperlink r:id="rId5" w:history="1">
+        <w:r>
+          <w:rPr>
+            <w:rStyle w:val="Hyperlink"/>
+            <w:lang w:val="en-US"/>
+          </w:rPr>
+          <w:t>https://www.facebook.com/urbannus.bienes.raices</w:t>
+        </w:r>
+      </w:hyperlink>
+      <w:r>
+        <w:rPr>
+          <w:lang w:val="en-US"/>
         </w:rPr>
         <w:t>)</w:t>
       </w:r>
@@ -2718,214 +2879,78 @@
       <w:pPr>
         <w:pStyle w:val="ListParagraph"/>
         <w:numPr>
-          <w:ilvl w:val="1"/>
-          <w:numId w:val="1"/>
-        </w:numPr>
-        <w:rPr>
-          <w:lang w:val="es-ES_tradnl"/>
-        </w:rPr>
-      </w:pPr>
-      <w:r>
-        <w:rPr>
-          <w:lang w:val="es-ES_tradnl"/>
-        </w:rPr>
-        <w:t xml:space="preserve">Log </w:t>
-      </w:r>
-      <w:proofErr w:type="spellStart"/>
-      <w:r>
-        <w:rPr>
-          <w:lang w:val="es-ES_tradnl"/>
-        </w:rPr>
-        <w:t>out</w:t>
-      </w:r>
-      <w:proofErr w:type="spellEnd"/>
-    </w:p>
-    <w:p>
-      <w:pPr>
-        <w:pStyle w:val="ListParagraph"/>
-        <w:numPr>
-          <w:ilvl w:val="0"/>
-          <w:numId w:val="1"/>
-        </w:numPr>
-        <w:rPr>
-          <w:lang w:val="es-ES_tradnl"/>
-        </w:rPr>
-      </w:pPr>
-      <w:r>
-        <w:rPr>
-          <w:lang w:val="es-ES_tradnl"/>
-        </w:rPr>
-        <w:t>Contacto</w:t>
-      </w:r>
-    </w:p>
-    <w:p>
-      <w:pPr>
-        <w:pStyle w:val="ListParagraph"/>
-        <w:numPr>
-          <w:ilvl w:val="1"/>
-          <w:numId w:val="1"/>
-        </w:numPr>
-        <w:rPr>
-          <w:lang w:val="es-ES_tradnl"/>
-        </w:rPr>
-      </w:pPr>
-      <w:r>
-        <w:rPr>
-          <w:lang w:val="es-ES_tradnl"/>
-        </w:rPr>
-        <w:t>Datos de KIARA</w:t>
-      </w:r>
-    </w:p>
-    <w:p>
-      <w:pPr>
-        <w:pStyle w:val="ListParagraph"/>
-        <w:numPr>
-          <w:ilvl w:val="1"/>
-          <w:numId w:val="1"/>
-        </w:numPr>
-        <w:rPr>
-          <w:lang w:val="es-ES_tradnl"/>
-        </w:rPr>
-      </w:pPr>
-      <w:r>
-        <w:rPr>
-          <w:lang w:val="es-ES_tradnl"/>
-        </w:rPr>
-        <w:t>Redes sociales</w:t>
-      </w:r>
-    </w:p>
-    <w:p>
-      <w:pPr>
-        <w:pStyle w:val="ListParagraph"/>
-        <w:numPr>
           <w:ilvl w:val="2"/>
           <w:numId w:val="1"/>
         </w:numPr>
         <w:rPr>
-          <w:lang w:val="en-US"/>
-        </w:rPr>
-      </w:pPr>
-      <w:r>
-        <w:rPr>
-          <w:lang w:val="en-US"/>
-        </w:rPr>
-        <w:t>Facebook</w:t>
-      </w:r>
-      <w:r>
-        <w:rPr>
-          <w:lang w:val="en-US"/>
+          <w:lang w:val="es-ES_tradnl"/>
+        </w:rPr>
+      </w:pPr>
+      <w:r>
+        <w:rPr>
+          <w:lang w:val="es-ES_tradnl"/>
+        </w:rPr>
+        <w:t>Instagram</w:t>
+      </w:r>
+    </w:p>
+    <w:p>
+      <w:pPr>
+        <w:pStyle w:val="ListParagraph"/>
+        <w:numPr>
+          <w:ilvl w:val="2"/>
+          <w:numId w:val="1"/>
+        </w:numPr>
+        <w:rPr>
+          <w:lang w:val="es-ES_tradnl"/>
+        </w:rPr>
+      </w:pPr>
+      <w:proofErr w:type="spellStart"/>
+      <w:r>
+        <w:rPr>
+          <w:lang w:val="es-ES_tradnl"/>
+        </w:rPr>
+        <w:t>Whatsapp</w:t>
+      </w:r>
+      <w:proofErr w:type="spellEnd"/>
+      <w:r>
+        <w:rPr>
+          <w:lang w:val="es-ES_tradnl"/>
+        </w:rPr>
+        <w:t xml:space="preserve"> (Tel 442 386 32 32 y 442 796 73 22)</w:t>
+      </w:r>
+    </w:p>
+    <w:p>
+      <w:pPr>
+        <w:pStyle w:val="ListParagraph"/>
+        <w:numPr>
+          <w:ilvl w:val="2"/>
+          <w:numId w:val="1"/>
+        </w:numPr>
+        <w:rPr>
+          <w:lang w:val="es-ES_tradnl"/>
+        </w:rPr>
+      </w:pPr>
+      <w:r>
+        <w:rPr>
+          <w:lang w:val="es-ES_tradnl"/>
+        </w:rPr>
+        <w:t xml:space="preserve">Nuestro canal de </w:t>
+      </w:r>
+      <w:proofErr w:type="spellStart"/>
+      <w:r>
+        <w:rPr>
+          <w:lang w:val="es-ES_tradnl"/>
+        </w:rPr>
+        <w:t>youtube</w:t>
+      </w:r>
+      <w:proofErr w:type="spellEnd"/>
+      <w:r>
+        <w:rPr>
+          <w:lang w:val="es-ES_tradnl"/>
         </w:rPr>
         <w:t xml:space="preserve"> (</w:t>
       </w:r>
-      <w:r>
-        <w:fldChar w:fldCharType="begin"/>
-      </w:r>
-      <w:r>
-        <w:rPr>
-          <w:lang w:val="en-US"/>
-        </w:rPr>
-        <w:instrText xml:space="preserve"> HYPERLINK "https://www.facebook.com/urbannus.bienes.raices" </w:instrText>
-      </w:r>
-      <w:r>
-        <w:fldChar w:fldCharType="separate"/>
-      </w:r>
-      <w:r>
-        <w:rPr>
-          <w:rStyle w:val="Hyperlink"/>
-          <w:lang w:val="en-US"/>
-        </w:rPr>
-        <w:t>https://www.facebook.com/urbannus.bienes.raices</w:t>
-      </w:r>
-      <w:r>
-        <w:rPr>
-          <w:rStyle w:val="Hyperlink"/>
-          <w:lang w:val="en-US"/>
-        </w:rPr>
-        <w:fldChar w:fldCharType="end"/>
-      </w:r>
-      <w:r>
-        <w:rPr>
-          <w:lang w:val="en-US"/>
-        </w:rPr>
-        <w:t>)</w:t>
-      </w:r>
-    </w:p>
-    <w:p>
-      <w:pPr>
-        <w:pStyle w:val="ListParagraph"/>
-        <w:numPr>
-          <w:ilvl w:val="2"/>
-          <w:numId w:val="1"/>
-        </w:numPr>
-        <w:rPr>
-          <w:lang w:val="es-ES_tradnl"/>
-        </w:rPr>
-      </w:pPr>
-      <w:r>
-        <w:rPr>
-          <w:lang w:val="es-ES_tradnl"/>
-        </w:rPr>
-        <w:t>Instagram</w:t>
-      </w:r>
-    </w:p>
-    <w:p>
-      <w:pPr>
-        <w:pStyle w:val="ListParagraph"/>
-        <w:numPr>
-          <w:ilvl w:val="2"/>
-          <w:numId w:val="1"/>
-        </w:numPr>
-        <w:rPr>
-          <w:lang w:val="es-ES_tradnl"/>
-        </w:rPr>
-      </w:pPr>
-      <w:proofErr w:type="spellStart"/>
-      <w:r>
-        <w:rPr>
-          <w:lang w:val="es-ES_tradnl"/>
-        </w:rPr>
-        <w:t>Whatsapp</w:t>
-      </w:r>
-      <w:proofErr w:type="spellEnd"/>
-      <w:r>
-        <w:rPr>
-          <w:lang w:val="es-ES_tradnl"/>
-        </w:rPr>
-        <w:t xml:space="preserve"> (Tel 442 386 32 32 y 442 796 73 22)</w:t>
-      </w:r>
-    </w:p>
-    <w:p>
-      <w:pPr>
-        <w:pStyle w:val="ListParagraph"/>
-        <w:numPr>
-          <w:ilvl w:val="2"/>
-          <w:numId w:val="1"/>
-        </w:numPr>
-        <w:rPr>
-          <w:lang w:val="es-ES_tradnl"/>
-        </w:rPr>
-      </w:pPr>
-      <w:r>
-        <w:rPr>
-          <w:lang w:val="es-ES_tradnl"/>
-        </w:rPr>
-        <w:t xml:space="preserve">Nuestro canal de </w:t>
-      </w:r>
-      <w:proofErr w:type="spellStart"/>
-      <w:r>
-        <w:rPr>
-          <w:lang w:val="es-ES_tradnl"/>
-        </w:rPr>
-        <w:t>youtube</w:t>
-      </w:r>
-      <w:proofErr w:type="spellEnd"/>
-      <w:r>
-        <w:rPr>
-          <w:lang w:val="es-ES_tradnl"/>
-        </w:rPr>
-        <w:t xml:space="preserve"> (</w:t>
-      </w:r>
-      <w:hyperlink r:id="rId5" w:history="1">
+      <w:hyperlink r:id="rId6" w:history="1">
         <w:r>
           <w:rPr>
             <w:rStyle w:val="Hyperlink"/>
@@ -3110,7 +3135,21 @@
         <w:rPr>
           <w:lang w:val="es-ES_tradnl"/>
         </w:rPr>
-        <w:t xml:space="preserve"> para que terceros ejemplo: notaria o póliza jurídica para que descarguen únicamente los documentos que les corresponden y que estos usuarios puedan vencer después de cierto tiempo por seguridad</w:t>
+        <w:t xml:space="preserve"> para que </w:t>
+      </w:r>
+      <w:proofErr w:type="gramStart"/>
+      <w:r>
+        <w:rPr>
+          <w:lang w:val="es-ES_tradnl"/>
+        </w:rPr>
+        <w:t>terceros ejemplo</w:t>
+      </w:r>
+      <w:proofErr w:type="gramEnd"/>
+      <w:r>
+        <w:rPr>
+          <w:lang w:val="es-ES_tradnl"/>
+        </w:rPr>
+        <w:t>: notaria o póliza jurídica para que descarguen únicamente los documentos que les corresponden y que estos usuarios puedan vencer después de cierto tiempo por seguridad</w:t>
       </w:r>
     </w:p>
     <w:p>
@@ -3406,8 +3445,21 @@
         <w:rPr>
           <w:lang w:val="es-ES_tradnl"/>
         </w:rPr>
+        <w:t>DOMINIOS COMPRADOS</w:t>
+      </w:r>
+    </w:p>
+    <w:p>
+      <w:pPr>
+        <w:rPr>
+          <w:lang w:val="es-ES"/>
+        </w:rPr>
+      </w:pPr>
+      <w:r>
+        <w:rPr>
+          <w:lang w:val="es-ES"/>
+        </w:rPr>
         <w:lastRenderedPageBreak/>
-        <w:t>DOMINIOS COMPRADOS</w:t>
+        <w:t>casaenqueretaro.com.mx</w:t>
       </w:r>
     </w:p>
     <w:p>
@@ -3420,7 +3472,7 @@
         <w:rPr>
           <w:lang w:val="es-ES"/>
         </w:rPr>
-        <w:t>casaenqueretaro.com.mx</w:t>
+        <w:t>compracasa.com.mx</w:t>
       </w:r>
     </w:p>
     <w:p>
@@ -3433,7 +3485,7 @@
         <w:rPr>
           <w:lang w:val="es-ES"/>
         </w:rPr>
-        <w:t>compracasa.com.mx</w:t>
+        <w:t>rentacasa.com.mx</w:t>
       </w:r>
     </w:p>
     <w:p>
@@ -3442,41 +3494,28 @@
           <w:lang w:val="es-ES"/>
         </w:rPr>
       </w:pPr>
-      <w:r>
+    </w:p>
+    <w:p>
+      <w:pPr>
         <w:rPr>
           <w:lang w:val="es-ES"/>
         </w:rPr>
-        <w:t>rentacasa.com.mx</w:t>
-      </w:r>
-    </w:p>
-    <w:p>
-      <w:pPr>
+      </w:pPr>
+      <w:proofErr w:type="spellStart"/>
+      <w:r>
         <w:rPr>
           <w:lang w:val="es-ES"/>
         </w:rPr>
-      </w:pPr>
-    </w:p>
-    <w:p>
-      <w:pPr>
+        <w:t>Pagina</w:t>
+      </w:r>
+      <w:proofErr w:type="spellEnd"/>
+      <w:r>
         <w:rPr>
           <w:lang w:val="es-ES"/>
         </w:rPr>
-      </w:pPr>
-      <w:proofErr w:type="spellStart"/>
-      <w:r>
-        <w:rPr>
-          <w:lang w:val="es-ES"/>
-        </w:rPr>
-        <w:t>Pagina</w:t>
-      </w:r>
-      <w:proofErr w:type="spellEnd"/>
-      <w:r>
-        <w:rPr>
-          <w:lang w:val="es-ES"/>
-        </w:rPr>
         <w:t xml:space="preserve">: </w:t>
       </w:r>
-      <w:hyperlink r:id="rId6" w:history="1">
+      <w:hyperlink r:id="rId7" w:history="1">
         <w:r>
           <w:rPr>
             <w:rStyle w:val="Hyperlink"/>
@@ -3498,7 +3537,7 @@
         </w:rPr>
         <w:t xml:space="preserve">Usuario: </w:t>
       </w:r>
-      <w:hyperlink r:id="rId7" w:history="1">
+      <w:hyperlink r:id="rId8" w:history="1">
         <w:r>
           <w:rPr>
             <w:rStyle w:val="Hyperlink"/>
@@ -3518,14 +3557,22 @@
         <w:rPr>
           <w:lang w:val="es-ES"/>
         </w:rPr>
-        <w:t>Pass: Pato310!</w:t>
-      </w:r>
-    </w:p>
-    <w:p>
-      <w:pPr>
+        <w:t xml:space="preserve">Pass: </w:t>
+      </w:r>
+      <w:proofErr w:type="gramStart"/>
+      <w:r>
         <w:rPr>
           <w:lang w:val="es-ES"/>
         </w:rPr>
+        <w:t>Pato310!</w:t>
+      </w:r>
+      <w:proofErr w:type="gramEnd"/>
+    </w:p>
+    <w:p>
+      <w:pPr>
+        <w:rPr>
+          <w:lang w:val="es-ES"/>
+        </w:rPr>
       </w:pPr>
     </w:p>
     <w:p>
@@ -3548,7 +3595,7 @@
           <w:lang w:val="es-ES_tradnl"/>
         </w:rPr>
       </w:pPr>
-      <w:hyperlink r:id="rId8" w:history="1">
+      <w:hyperlink r:id="rId9" w:history="1">
         <w:r>
           <w:rPr>
             <w:rStyle w:val="Hyperlink"/>
@@ -3652,7 +3699,7 @@
           <w:lang w:val="es-ES_tradnl"/>
         </w:rPr>
       </w:pPr>
-      <w:hyperlink r:id="rId9" w:history="1">
+      <w:hyperlink r:id="rId10" w:history="1">
         <w:r>
           <w:rPr>
             <w:rStyle w:val="Hyperlink"/>
@@ -3736,7 +3783,7 @@
                     <pic:cNvPicPr/>
                   </pic:nvPicPr>
                   <pic:blipFill>
-                    <a:blip r:embed="rId10" cstate="print">
+                    <a:blip r:embed="rId11" cstate="print">
                       <a:extLst>
                         <a:ext uri="{28A0092B-C50C-407E-A947-70E740481C1C}">
                           <a14:useLocalDpi xmlns:a14="http://schemas.microsoft.com/office/drawing/2010/main" val="0"/>
@@ -3862,7 +3909,7 @@
                     <pic:cNvPicPr/>
                   </pic:nvPicPr>
                   <pic:blipFill>
-                    <a:blip r:embed="rId11" cstate="print">
+                    <a:blip r:embed="rId12" cstate="print">
                       <a:extLst>
                         <a:ext uri="{28A0092B-C50C-407E-A947-70E740481C1C}">
                           <a14:useLocalDpi xmlns:a14="http://schemas.microsoft.com/office/drawing/2010/main" val="0"/>
@@ -3937,7 +3984,7 @@
                     <pic:cNvPicPr/>
                   </pic:nvPicPr>
                   <pic:blipFill>
-                    <a:blip r:embed="rId12" cstate="print">
+                    <a:blip r:embed="rId13" cstate="print">
                       <a:extLst>
                         <a:ext uri="{28A0092B-C50C-407E-A947-70E740481C1C}">
                           <a14:useLocalDpi xmlns:a14="http://schemas.microsoft.com/office/drawing/2010/main" val="0"/>
@@ -3991,7 +4038,7 @@
                     <pic:cNvPicPr/>
                   </pic:nvPicPr>
                   <pic:blipFill>
-                    <a:blip r:embed="rId13">
+                    <a:blip r:embed="rId14">
                       <a:extLst>
                         <a:ext uri="{28A0092B-C50C-407E-A947-70E740481C1C}">
                           <a14:useLocalDpi xmlns:a14="http://schemas.microsoft.com/office/drawing/2010/main" val="0"/>
@@ -4147,7 +4194,7 @@
                     <pic:cNvPicPr/>
                   </pic:nvPicPr>
                   <pic:blipFill>
-                    <a:blip r:embed="rId14">
+                    <a:blip r:embed="rId15">
                       <a:extLst>
                         <a:ext uri="{28A0092B-C50C-407E-A947-70E740481C1C}">
                           <a14:useLocalDpi xmlns:a14="http://schemas.microsoft.com/office/drawing/2010/main" val="0"/>
@@ -4187,6 +4234,116 @@
 <file path=word/numbering.xml><?xml version="1.0" encoding="utf-8"?>
 <w:numbering xmlns:wpc="http://schemas.microsoft.com/office/word/2010/wordprocessingCanvas" xmlns:cx="http://schemas.microsoft.com/office/drawing/2014/chartex" xmlns:cx1="http://schemas.microsoft.com/office/drawing/2015/9/8/chartex" xmlns:cx2="http://schemas.microsoft.com/office/drawing/2015/10/21/chartex" xmlns:cx3="http://schemas.microsoft.com/office/drawing/2016/5/9/chartex" xmlns:cx4="http://schemas.microsoft.com/office/drawing/2016/5/10/chartex" xmlns:cx5="http://schemas.microsoft.com/office/drawing/2016/5/11/chartex" xmlns:cx6="http://schemas.microsoft.com/office/drawing/2016/5/12/chartex" xmlns:cx7="http://schemas.microsoft.com/office/drawing/2016/5/13/chartex" xmlns:cx8="http://schemas.microsoft.com/office/drawing/2016/5/14/chartex" xmlns:mc="http://schemas.openxmlformats.org/markup-compatibility/2006" xmlns:aink="http://schemas.microsoft.com/office/drawing/2016/ink" xmlns:am3d="http://schemas.microsoft.com/office/drawing/2017/model3d" xmlns:o="urn:schemas-microsoft-com:office:office" xmlns:oel="http://schemas.microsoft.com/office/2019/extlst" xmlns:r="http://schemas.openxmlformats.org/officeDocument/2006/relationships" xmlns:m="http://schemas.openxmlformats.org/officeDocument/2006/math" xmlns:v="urn:schemas-microsoft-com:vml" xmlns:wp14="http://schemas.microsoft.com/office/word/2010/wordprocessingDrawing" xmlns:wp="http://schemas.openxmlformats.org/drawingml/2006/wordprocessingDrawing" xmlns:w10="urn:schemas-microsoft-com:office:word" xmlns:w="http://schemas.openxmlformats.org/wordprocessingml/2006/main" xmlns:w14="http://schemas.microsoft.com/office/word/2010/wordml" xmlns:w15="http://schemas.microsoft.com/office/word/2012/wordml" xmlns:w16cex="http://schemas.microsoft.com/office/word/2018/wordml/cex" xmlns:w16cid="http://schemas.microsoft.com/office/word/2016/wordml/cid" xmlns:w16="http://schemas.microsoft.com/office/word/2018/wordml" xmlns:w16sdtdh="http://schemas.microsoft.com/office/word/2020/wordml/sdtdatahash" xmlns:w16se="http://schemas.microsoft.com/office/word/2015/wordml/symex" xmlns:wpg="http://schemas.microsoft.com/office/word/2010/wordprocessingGroup" xmlns:wpi="http://schemas.microsoft.com/office/word/2010/wordprocessingInk" xmlns:wne="http://schemas.microsoft.com/office/word/2006/wordml" xmlns:wps="http://schemas.microsoft.com/office/word/2010/wordprocessingShape" mc:Ignorable="w14 w15 w16se w16cid w16 w16cex w16sdtdh wp14">
   <w:abstractNum w:abstractNumId="0" w15:restartNumberingAfterBreak="0">
+    <w:nsid w:val="1A3E66C0"/>
+    <w:multiLevelType w:val="hybridMultilevel"/>
+    <w:tmpl w:val="1F7E7A3E"/>
+    <w:lvl w:ilvl="0" w:tplc="FFFFFFFF">
+      <w:start w:val="1"/>
+      <w:numFmt w:val="bullet"/>
+      <w:lvlText w:val="-"/>
+      <w:lvlJc w:val="left"/>
+      <w:pPr>
+        <w:ind w:left="720" w:hanging="360"/>
+      </w:pPr>
+      <w:rPr>
+        <w:rFonts w:ascii="Calibri" w:eastAsiaTheme="minorHAnsi" w:hAnsi="Calibri" w:cs="Calibri" w:hint="default"/>
+      </w:rPr>
+    </w:lvl>
+    <w:lvl w:ilvl="1" w:tplc="FFFFFFFF">
+      <w:start w:val="1"/>
+      <w:numFmt w:val="bullet"/>
+      <w:lvlText w:val="o"/>
+      <w:lvlJc w:val="left"/>
+      <w:pPr>
+        <w:ind w:left="1440" w:hanging="360"/>
+      </w:pPr>
+      <w:rPr>
+        <w:rFonts w:ascii="Courier New" w:hAnsi="Courier New" w:hint="default"/>
+      </w:rPr>
+    </w:lvl>
+    <w:lvl w:ilvl="2" w:tplc="FFFFFFFF">
+      <w:start w:val="1"/>
+      <w:numFmt w:val="bullet"/>
+      <w:lvlText w:val=""/>
+      <w:lvlJc w:val="left"/>
+      <w:pPr>
+        <w:ind w:left="2160" w:hanging="360"/>
+      </w:pPr>
+      <w:rPr>
+        <w:rFonts w:ascii="Wingdings" w:hAnsi="Wingdings" w:hint="default"/>
+      </w:rPr>
+    </w:lvl>
+    <w:lvl w:ilvl="3" w:tplc="0409000F">
+      <w:start w:val="1"/>
+      <w:numFmt w:val="decimal"/>
+      <w:lvlText w:val="%4."/>
+      <w:lvlJc w:val="left"/>
+      <w:pPr>
+        <w:ind w:left="2880" w:hanging="360"/>
+      </w:pPr>
+    </w:lvl>
+    <w:lvl w:ilvl="4" w:tplc="FFFFFFFF">
+      <w:start w:val="1"/>
+      <w:numFmt w:val="bullet"/>
+      <w:lvlText w:val="o"/>
+      <w:lvlJc w:val="left"/>
+      <w:pPr>
+        <w:ind w:left="3600" w:hanging="360"/>
+      </w:pPr>
+      <w:rPr>
+        <w:rFonts w:ascii="Courier New" w:hAnsi="Courier New" w:hint="default"/>
+      </w:rPr>
+    </w:lvl>
+    <w:lvl w:ilvl="5" w:tplc="FFFFFFFF">
+      <w:start w:val="1"/>
+      <w:numFmt w:val="bullet"/>
+      <w:lvlText w:val=""/>
+      <w:lvlJc w:val="left"/>
+      <w:pPr>
+        <w:ind w:left="4320" w:hanging="360"/>
+      </w:pPr>
+      <w:rPr>
+        <w:rFonts w:ascii="Wingdings" w:hAnsi="Wingdings" w:hint="default"/>
+      </w:rPr>
+    </w:lvl>
+    <w:lvl w:ilvl="6" w:tplc="FFFFFFFF">
+      <w:start w:val="1"/>
+      <w:numFmt w:val="bullet"/>
+      <w:lvlText w:val=""/>
+      <w:lvlJc w:val="left"/>
+      <w:pPr>
+        <w:ind w:left="5040" w:hanging="360"/>
+      </w:pPr>
+      <w:rPr>
+        <w:rFonts w:ascii="Symbol" w:hAnsi="Symbol" w:hint="default"/>
+      </w:rPr>
+    </w:lvl>
+    <w:lvl w:ilvl="7" w:tplc="FFFFFFFF">
+      <w:start w:val="1"/>
+      <w:numFmt w:val="bullet"/>
+      <w:lvlText w:val="o"/>
+      <w:lvlJc w:val="left"/>
+      <w:pPr>
+        <w:ind w:left="5760" w:hanging="360"/>
+      </w:pPr>
+      <w:rPr>
+        <w:rFonts w:ascii="Courier New" w:hAnsi="Courier New" w:hint="default"/>
+      </w:rPr>
+    </w:lvl>
+    <w:lvl w:ilvl="8" w:tplc="FFFFFFFF" w:tentative="1">
+      <w:start w:val="1"/>
+      <w:numFmt w:val="bullet"/>
+      <w:lvlText w:val=""/>
+      <w:lvlJc w:val="left"/>
+      <w:pPr>
+        <w:ind w:left="6480" w:hanging="360"/>
+      </w:pPr>
+      <w:rPr>
+        <w:rFonts w:ascii="Wingdings" w:hAnsi="Wingdings" w:hint="default"/>
+      </w:rPr>
+    </w:lvl>
+  </w:abstractNum>
+  <w:abstractNum w:abstractNumId="1" w15:restartNumberingAfterBreak="0">
     <w:nsid w:val="1C9D5953"/>
     <w:multiLevelType w:val="hybridMultilevel"/>
     <w:tmpl w:val="FC18B04A"/>
@@ -4299,7 +4456,117 @@
       </w:rPr>
     </w:lvl>
   </w:abstractNum>
-  <w:abstractNum w:abstractNumId="1" w15:restartNumberingAfterBreak="0">
+  <w:abstractNum w:abstractNumId="2" w15:restartNumberingAfterBreak="0">
+    <w:nsid w:val="24BE5571"/>
+    <w:multiLevelType w:val="hybridMultilevel"/>
+    <w:tmpl w:val="EB2ECD6C"/>
+    <w:lvl w:ilvl="0" w:tplc="FFFFFFFF">
+      <w:start w:val="1"/>
+      <w:numFmt w:val="bullet"/>
+      <w:lvlText w:val="-"/>
+      <w:lvlJc w:val="left"/>
+      <w:pPr>
+        <w:ind w:left="720" w:hanging="360"/>
+      </w:pPr>
+      <w:rPr>
+        <w:rFonts w:ascii="Calibri" w:eastAsiaTheme="minorHAnsi" w:hAnsi="Calibri" w:cs="Calibri" w:hint="default"/>
+      </w:rPr>
+    </w:lvl>
+    <w:lvl w:ilvl="1" w:tplc="FFFFFFFF">
+      <w:start w:val="1"/>
+      <w:numFmt w:val="bullet"/>
+      <w:lvlText w:val="o"/>
+      <w:lvlJc w:val="left"/>
+      <w:pPr>
+        <w:ind w:left="1440" w:hanging="360"/>
+      </w:pPr>
+      <w:rPr>
+        <w:rFonts w:ascii="Courier New" w:hAnsi="Courier New" w:hint="default"/>
+      </w:rPr>
+    </w:lvl>
+    <w:lvl w:ilvl="2" w:tplc="FFFFFFFF">
+      <w:start w:val="1"/>
+      <w:numFmt w:val="bullet"/>
+      <w:lvlText w:val=""/>
+      <w:lvlJc w:val="left"/>
+      <w:pPr>
+        <w:ind w:left="2160" w:hanging="360"/>
+      </w:pPr>
+      <w:rPr>
+        <w:rFonts w:ascii="Wingdings" w:hAnsi="Wingdings" w:hint="default"/>
+      </w:rPr>
+    </w:lvl>
+    <w:lvl w:ilvl="3" w:tplc="0409000F">
+      <w:start w:val="1"/>
+      <w:numFmt w:val="decimal"/>
+      <w:lvlText w:val="%4."/>
+      <w:lvlJc w:val="left"/>
+      <w:pPr>
+        <w:ind w:left="2880" w:hanging="360"/>
+      </w:pPr>
+    </w:lvl>
+    <w:lvl w:ilvl="4" w:tplc="FFFFFFFF">
+      <w:start w:val="1"/>
+      <w:numFmt w:val="bullet"/>
+      <w:lvlText w:val="o"/>
+      <w:lvlJc w:val="left"/>
+      <w:pPr>
+        <w:ind w:left="3600" w:hanging="360"/>
+      </w:pPr>
+      <w:rPr>
+        <w:rFonts w:ascii="Courier New" w:hAnsi="Courier New" w:hint="default"/>
+      </w:rPr>
+    </w:lvl>
+    <w:lvl w:ilvl="5" w:tplc="FFFFFFFF">
+      <w:start w:val="1"/>
+      <w:numFmt w:val="bullet"/>
+      <w:lvlText w:val=""/>
+      <w:lvlJc w:val="left"/>
+      <w:pPr>
+        <w:ind w:left="4320" w:hanging="360"/>
+      </w:pPr>
+      <w:rPr>
+        <w:rFonts w:ascii="Wingdings" w:hAnsi="Wingdings" w:hint="default"/>
+      </w:rPr>
+    </w:lvl>
+    <w:lvl w:ilvl="6" w:tplc="FFFFFFFF">
+      <w:start w:val="1"/>
+      <w:numFmt w:val="bullet"/>
+      <w:lvlText w:val=""/>
+      <w:lvlJc w:val="left"/>
+      <w:pPr>
+        <w:ind w:left="5040" w:hanging="360"/>
+      </w:pPr>
+      <w:rPr>
+        <w:rFonts w:ascii="Symbol" w:hAnsi="Symbol" w:hint="default"/>
+      </w:rPr>
+    </w:lvl>
+    <w:lvl w:ilvl="7" w:tplc="FFFFFFFF">
+      <w:start w:val="1"/>
+      <w:numFmt w:val="bullet"/>
+      <w:lvlText w:val="o"/>
+      <w:lvlJc w:val="left"/>
+      <w:pPr>
+        <w:ind w:left="5760" w:hanging="360"/>
+      </w:pPr>
+      <w:rPr>
+        <w:rFonts w:ascii="Courier New" w:hAnsi="Courier New" w:hint="default"/>
+      </w:rPr>
+    </w:lvl>
+    <w:lvl w:ilvl="8" w:tplc="FFFFFFFF" w:tentative="1">
+      <w:start w:val="1"/>
+      <w:numFmt w:val="bullet"/>
+      <w:lvlText w:val=""/>
+      <w:lvlJc w:val="left"/>
+      <w:pPr>
+        <w:ind w:left="6480" w:hanging="360"/>
+      </w:pPr>
+      <w:rPr>
+        <w:rFonts w:ascii="Wingdings" w:hAnsi="Wingdings" w:hint="default"/>
+      </w:rPr>
+    </w:lvl>
+  </w:abstractNum>
+  <w:abstractNum w:abstractNumId="3" w15:restartNumberingAfterBreak="0">
     <w:nsid w:val="79DF43A2"/>
     <w:multiLevelType w:val="hybridMultilevel"/>
     <w:tmpl w:val="0AEA2CF8"/>
@@ -4412,10 +4679,16 @@
     </w:lvl>
   </w:abstractNum>
   <w:num w:numId="1" w16cid:durableId="558516428">
-    <w:abstractNumId w:val="0"/>
+    <w:abstractNumId w:val="1"/>
   </w:num>
   <w:num w:numId="2" w16cid:durableId="379718717">
-    <w:abstractNumId w:val="1"/>
+    <w:abstractNumId w:val="3"/>
+  </w:num>
+  <w:num w:numId="3" w16cid:durableId="153881893">
+    <w:abstractNumId w:val="2"/>
+  </w:num>
+  <w:num w:numId="4" w16cid:durableId="545800996">
+    <w:abstractNumId w:val="0"/>
   </w:num>
 </w:numbering>
 </file>

</xml_diff>

<commit_message>
Llenado parcial de la BD, consultas prueba creada
</commit_message>
<xml_diff>
--- a/Presentaciones importantes/SITIO WEB KIARA BIENES RAICES.docx
+++ b/Presentaciones importantes/SITIO WEB KIARA BIENES RAICES.docx
@@ -2641,14 +2641,12 @@
           <w:lang w:val="es-ES_tradnl"/>
         </w:rPr>
       </w:pPr>
-      <w:proofErr w:type="spellStart"/>
-      <w:r>
-        <w:rPr>
-          <w:lang w:val="es-ES_tradnl"/>
-        </w:rPr>
-        <w:t>Revision</w:t>
-      </w:r>
-      <w:proofErr w:type="spellEnd"/>
+      <w:r>
+        <w:rPr>
+          <w:lang w:val="es-ES_tradnl"/>
+        </w:rPr>
+        <w:t>revisión</w:t>
+      </w:r>
       <w:r>
         <w:rPr>
           <w:lang w:val="es-ES_tradnl"/>

</xml_diff>